<commit_message>
Scripts to generate Guysborough, Halifax, and Lunenburg Reports - Ocotber 14
Plan to make this into a function
</commit_message>
<xml_diff>
--- a/CMAR_report_template.docx
+++ b/CMAR_report_template.docx
@@ -376,10 +376,8 @@
       <w:r>
         <w:t>Header 2</w:t>
       </w:r>
-      <w:bookmarkStart w:id="4" w:name="_GoBack"/>
       <w:bookmarkEnd w:id="2"/>
       <w:bookmarkEnd w:id="3"/>
-      <w:bookmarkEnd w:id="4"/>
     </w:p>
     <w:p>
       <w:pPr>
@@ -394,13 +392,13 @@
         <w:pStyle w:val="Heading3"/>
         <w:contextualSpacing w:val="0"/>
       </w:pPr>
-      <w:bookmarkStart w:id="5" w:name="header-3"/>
-      <w:bookmarkStart w:id="6" w:name="_Toc51844241"/>
+      <w:bookmarkStart w:id="4" w:name="header-3"/>
+      <w:bookmarkStart w:id="5" w:name="_Toc51844241"/>
       <w:r>
         <w:t>Header 3</w:t>
       </w:r>
+      <w:bookmarkEnd w:id="4"/>
       <w:bookmarkEnd w:id="5"/>
-      <w:bookmarkEnd w:id="6"/>
     </w:p>
     <w:p>
       <w:pPr>
@@ -417,27 +415,14 @@
       <w:r>
         <w:t xml:space="preserve">Table </w:t>
       </w:r>
-      <w:r>
-        <w:fldChar w:fldCharType="begin"/>
-      </w:r>
-      <w:r>
-        <w:instrText xml:space="preserve"> SEQ Table \* ARABIC </w:instrText>
-      </w:r>
-      <w:r>
-        <w:fldChar w:fldCharType="separate"/>
-      </w:r>
-      <w:r>
-        <w:rPr>
-          <w:noProof/>
-        </w:rPr>
-        <w:t>1</w:t>
-      </w:r>
-      <w:r>
-        <w:rPr>
-          <w:noProof/>
-        </w:rPr>
-        <w:fldChar w:fldCharType="end"/>
-      </w:r>
+      <w:fldSimple w:instr=" SEQ Table \* ARABIC ">
+        <w:r>
+          <w:rPr>
+            <w:noProof/>
+          </w:rPr>
+          <w:t>1</w:t>
+        </w:r>
+      </w:fldSimple>
       <w:r>
         <w:t>: Caption font</w:t>
       </w:r>
@@ -514,16 +499,24 @@
         </w:tc>
       </w:tr>
       <w:tr>
-        <w:tc>
-          <w:tcPr>
-            <w:tcW w:w="0" w:type="auto"/>
-          </w:tcPr>
-          <w:p>
-            <w:pPr>
-              <w:pStyle w:val="Compact"/>
-            </w:pPr>
-            <w:r>
-              <w:t>Datsun 710</w:t>
+        <w:trPr>
+          <w:cantSplit/>
+        </w:trPr>
+        <w:tc>
+          <w:tcPr>
+            <w:tcW w:w="0" w:type="auto"/>
+          </w:tcPr>
+          <w:p>
+            <w:pPr>
+              <w:pStyle w:val="Compact"/>
+            </w:pPr>
+            <w:r>
+              <w:t>Da</w:t>
+            </w:r>
+            <w:bookmarkStart w:id="6" w:name="_GoBack"/>
+            <w:bookmarkEnd w:id="6"/>
+            <w:r>
+              <w:t>tsun 710</w:t>
             </w:r>
           </w:p>
         </w:tc>
@@ -3273,7 +3266,7 @@
 </file>
 
 <file path=customXml/itemProps1.xml><?xml version="1.0" encoding="utf-8"?>
-<ds:datastoreItem xmlns:ds="http://schemas.openxmlformats.org/officeDocument/2006/customXml" ds:itemID="{E87CA17E-BCF7-40EA-B9DD-180AABFCE3A4}">
+<ds:datastoreItem xmlns:ds="http://schemas.openxmlformats.org/officeDocument/2006/customXml" ds:itemID="{9C534092-19B4-409A-9966-B453E1DADD1F}">
   <ds:schemaRefs>
     <ds:schemaRef ds:uri="http://schemas.openxmlformats.org/officeDocument/2006/bibliography"/>
   </ds:schemaRefs>

</xml_diff>

<commit_message>
added more space before headers to improve formatting
</commit_message>
<xml_diff>
--- a/CMAR_report_template.docx
+++ b/CMAR_report_template.docx
@@ -1,6 +1,6 @@
 
 <file path=word/document.xml><?xml version="1.0" encoding="utf-8"?>
-<w:document xmlns:wpc="http://schemas.microsoft.com/office/word/2010/wordprocessingCanvas" xmlns:cx="http://schemas.microsoft.com/office/drawing/2014/chartex" xmlns:cx1="http://schemas.microsoft.com/office/drawing/2015/9/8/chartex" xmlns:cx2="http://schemas.microsoft.com/office/drawing/2015/10/21/chartex" xmlns:cx3="http://schemas.microsoft.com/office/drawing/2016/5/9/chartex" xmlns:cx4="http://schemas.microsoft.com/office/drawing/2016/5/10/chartex" xmlns:cx5="http://schemas.microsoft.com/office/drawing/2016/5/11/chartex" xmlns:cx6="http://schemas.microsoft.com/office/drawing/2016/5/12/chartex" xmlns:cx7="http://schemas.microsoft.com/office/drawing/2016/5/13/chartex" xmlns:cx8="http://schemas.microsoft.com/office/drawing/2016/5/14/chartex" xmlns:mc="http://schemas.openxmlformats.org/markup-compatibility/2006" xmlns:aink="http://schemas.microsoft.com/office/drawing/2016/ink" xmlns:am3d="http://schemas.microsoft.com/office/drawing/2017/model3d" xmlns:o="urn:schemas-microsoft-com:office:office" xmlns:r="http://schemas.openxmlformats.org/officeDocument/2006/relationships" xmlns:m="http://schemas.openxmlformats.org/officeDocument/2006/math" xmlns:v="urn:schemas-microsoft-com:vml" xmlns:wp14="http://schemas.microsoft.com/office/word/2010/wordprocessingDrawing" xmlns:wp="http://schemas.openxmlformats.org/drawingml/2006/wordprocessingDrawing" xmlns:w10="urn:schemas-microsoft-com:office:word" xmlns:w="http://schemas.openxmlformats.org/wordprocessingml/2006/main" xmlns:w14="http://schemas.microsoft.com/office/word/2010/wordml" xmlns:w15="http://schemas.microsoft.com/office/word/2012/wordml" xmlns:w16cid="http://schemas.microsoft.com/office/word/2016/wordml/cid" xmlns:w16se="http://schemas.microsoft.com/office/word/2015/wordml/symex" xmlns:wpg="http://schemas.microsoft.com/office/word/2010/wordprocessingGroup" xmlns:wpi="http://schemas.microsoft.com/office/word/2010/wordprocessingInk" xmlns:wne="http://schemas.microsoft.com/office/word/2006/wordml" xmlns:wps="http://schemas.microsoft.com/office/word/2010/wordprocessingShape" mc:Ignorable="w14 w15 w16se w16cid wp14">
+<w:document xmlns:wpc="http://schemas.microsoft.com/office/word/2010/wordprocessingCanvas" xmlns:cx="http://schemas.microsoft.com/office/drawing/2014/chartex" xmlns:cx1="http://schemas.microsoft.com/office/drawing/2015/9/8/chartex" xmlns:cx2="http://schemas.microsoft.com/office/drawing/2015/10/21/chartex" xmlns:cx3="http://schemas.microsoft.com/office/drawing/2016/5/9/chartex" xmlns:cx4="http://schemas.microsoft.com/office/drawing/2016/5/10/chartex" xmlns:cx5="http://schemas.microsoft.com/office/drawing/2016/5/11/chartex" xmlns:cx6="http://schemas.microsoft.com/office/drawing/2016/5/12/chartex" xmlns:cx7="http://schemas.microsoft.com/office/drawing/2016/5/13/chartex" xmlns:cx8="http://schemas.microsoft.com/office/drawing/2016/5/14/chartex" xmlns:mc="http://schemas.openxmlformats.org/markup-compatibility/2006" xmlns:aink="http://schemas.microsoft.com/office/drawing/2016/ink" xmlns:am3d="http://schemas.microsoft.com/office/drawing/2017/model3d" xmlns:o="urn:schemas-microsoft-com:office:office" xmlns:r="http://schemas.openxmlformats.org/officeDocument/2006/relationships" xmlns:m="http://schemas.openxmlformats.org/officeDocument/2006/math" xmlns:v="urn:schemas-microsoft-com:vml" xmlns:wp14="http://schemas.microsoft.com/office/word/2010/wordprocessingDrawing" xmlns:wp="http://schemas.openxmlformats.org/drawingml/2006/wordprocessingDrawing" xmlns:w10="urn:schemas-microsoft-com:office:word" xmlns:w="http://schemas.openxmlformats.org/wordprocessingml/2006/main" xmlns:w14="http://schemas.microsoft.com/office/word/2010/wordml" xmlns:w15="http://schemas.microsoft.com/office/word/2012/wordml" xmlns:w16cex="http://schemas.microsoft.com/office/word/2018/wordml/cex" xmlns:w16cid="http://schemas.microsoft.com/office/word/2016/wordml/cid" xmlns:w16="http://schemas.microsoft.com/office/word/2018/wordml" xmlns:w16sdtdh="http://schemas.microsoft.com/office/word/2020/wordml/sdtdatahash" xmlns:w16se="http://schemas.microsoft.com/office/word/2015/wordml/symex" xmlns:wpg="http://schemas.microsoft.com/office/word/2010/wordprocessingGroup" xmlns:wpi="http://schemas.microsoft.com/office/word/2010/wordprocessingInk" xmlns:wne="http://schemas.microsoft.com/office/word/2006/wordml" xmlns:wps="http://schemas.microsoft.com/office/word/2010/wordprocessingShape" mc:Ignorable="w14 w15 w16se w16cid w16 w16cex w16sdtdh wp14">
   <w:body>
     <w:p>
       <w:pPr>
@@ -365,21 +365,18 @@
         <w:t>Regular text</w:t>
       </w:r>
       <w:bookmarkStart w:id="2" w:name="header-2"/>
-      <w:bookmarkStart w:id="3" w:name="_GoBack"/>
-      <w:bookmarkEnd w:id="3"/>
     </w:p>
     <w:p>
       <w:pPr>
         <w:pStyle w:val="Heading2"/>
-        <w:ind w:left="578" w:hanging="578"/>
         <w:contextualSpacing w:val="0"/>
       </w:pPr>
-      <w:bookmarkStart w:id="4" w:name="_Toc51844240"/>
+      <w:bookmarkStart w:id="3" w:name="_Toc51844240"/>
       <w:r>
         <w:t>Header 2</w:t>
       </w:r>
       <w:bookmarkEnd w:id="2"/>
-      <w:bookmarkEnd w:id="4"/>
+      <w:bookmarkEnd w:id="3"/>
     </w:p>
     <w:p>
       <w:pPr>
@@ -394,13 +391,13 @@
         <w:pStyle w:val="Heading3"/>
         <w:contextualSpacing w:val="0"/>
       </w:pPr>
-      <w:bookmarkStart w:id="5" w:name="header-3"/>
-      <w:bookmarkStart w:id="6" w:name="_Toc51844241"/>
+      <w:bookmarkStart w:id="4" w:name="header-3"/>
+      <w:bookmarkStart w:id="5" w:name="_Toc51844241"/>
       <w:r>
         <w:t>Header 3</w:t>
       </w:r>
+      <w:bookmarkEnd w:id="4"/>
       <w:bookmarkEnd w:id="5"/>
-      <w:bookmarkEnd w:id="6"/>
     </w:p>
     <w:p>
       <w:pPr>
@@ -417,27 +414,14 @@
       <w:r>
         <w:t xml:space="preserve">Table </w:t>
       </w:r>
-      <w:r>
-        <w:fldChar w:fldCharType="begin"/>
-      </w:r>
-      <w:r>
-        <w:instrText xml:space="preserve"> SEQ Table \* ARABIC </w:instrText>
-      </w:r>
-      <w:r>
-        <w:fldChar w:fldCharType="separate"/>
-      </w:r>
-      <w:r>
-        <w:rPr>
-          <w:noProof/>
-        </w:rPr>
-        <w:t>1</w:t>
-      </w:r>
-      <w:r>
-        <w:rPr>
-          <w:noProof/>
-        </w:rPr>
-        <w:fldChar w:fldCharType="end"/>
-      </w:r>
+      <w:fldSimple w:instr=" SEQ Table \* ARABIC ">
+        <w:r>
+          <w:rPr>
+            <w:noProof/>
+          </w:rPr>
+          <w:t>1</w:t>
+        </w:r>
+      </w:fldSimple>
       <w:r>
         <w:t>: Caption font</w:t>
       </w:r>
@@ -449,9 +433,9 @@
         <w:tblLook w:val="07E0" w:firstRow="1" w:lastRow="1" w:firstColumn="1" w:lastColumn="1" w:noHBand="1" w:noVBand="1"/>
       </w:tblPr>
       <w:tblGrid>
-        <w:gridCol w:w="1519"/>
-        <w:gridCol w:w="648"/>
-        <w:gridCol w:w="648"/>
+        <w:gridCol w:w="1389"/>
+        <w:gridCol w:w="604"/>
+        <w:gridCol w:w="605"/>
       </w:tblGrid>
       <w:tr>
         <w:trPr>
@@ -982,11 +966,11 @@
       <w:pPr>
         <w:pStyle w:val="Heading4"/>
       </w:pPr>
-      <w:bookmarkStart w:id="7" w:name="header-4"/>
+      <w:bookmarkStart w:id="6" w:name="header-4"/>
       <w:r>
         <w:t>Header 4</w:t>
       </w:r>
-      <w:bookmarkEnd w:id="7"/>
+      <w:bookmarkEnd w:id="6"/>
     </w:p>
     <w:p>
       <w:pPr>
@@ -1012,7 +996,7 @@
 </file>
 
 <file path=word/endnotes.xml><?xml version="1.0" encoding="utf-8"?>
-<w:endnotes xmlns:wpc="http://schemas.microsoft.com/office/word/2010/wordprocessingCanvas" xmlns:cx="http://schemas.microsoft.com/office/drawing/2014/chartex" xmlns:cx1="http://schemas.microsoft.com/office/drawing/2015/9/8/chartex" xmlns:cx2="http://schemas.microsoft.com/office/drawing/2015/10/21/chartex" xmlns:cx3="http://schemas.microsoft.com/office/drawing/2016/5/9/chartex" xmlns:cx4="http://schemas.microsoft.com/office/drawing/2016/5/10/chartex" xmlns:cx5="http://schemas.microsoft.com/office/drawing/2016/5/11/chartex" xmlns:cx6="http://schemas.microsoft.com/office/drawing/2016/5/12/chartex" xmlns:cx7="http://schemas.microsoft.com/office/drawing/2016/5/13/chartex" xmlns:cx8="http://schemas.microsoft.com/office/drawing/2016/5/14/chartex" xmlns:mc="http://schemas.openxmlformats.org/markup-compatibility/2006" xmlns:aink="http://schemas.microsoft.com/office/drawing/2016/ink" xmlns:am3d="http://schemas.microsoft.com/office/drawing/2017/model3d" xmlns:o="urn:schemas-microsoft-com:office:office" xmlns:r="http://schemas.openxmlformats.org/officeDocument/2006/relationships" xmlns:m="http://schemas.openxmlformats.org/officeDocument/2006/math" xmlns:v="urn:schemas-microsoft-com:vml" xmlns:wp14="http://schemas.microsoft.com/office/word/2010/wordprocessingDrawing" xmlns:wp="http://schemas.openxmlformats.org/drawingml/2006/wordprocessingDrawing" xmlns:w10="urn:schemas-microsoft-com:office:word" xmlns:w="http://schemas.openxmlformats.org/wordprocessingml/2006/main" xmlns:w14="http://schemas.microsoft.com/office/word/2010/wordml" xmlns:w15="http://schemas.microsoft.com/office/word/2012/wordml" xmlns:w16cid="http://schemas.microsoft.com/office/word/2016/wordml/cid" xmlns:w16se="http://schemas.microsoft.com/office/word/2015/wordml/symex" xmlns:wpg="http://schemas.microsoft.com/office/word/2010/wordprocessingGroup" xmlns:wpi="http://schemas.microsoft.com/office/word/2010/wordprocessingInk" xmlns:wne="http://schemas.microsoft.com/office/word/2006/wordml" xmlns:wps="http://schemas.microsoft.com/office/word/2010/wordprocessingShape" mc:Ignorable="w14 w15 w16se w16cid wp14">
+<w:endnotes xmlns:wpc="http://schemas.microsoft.com/office/word/2010/wordprocessingCanvas" xmlns:cx="http://schemas.microsoft.com/office/drawing/2014/chartex" xmlns:cx1="http://schemas.microsoft.com/office/drawing/2015/9/8/chartex" xmlns:cx2="http://schemas.microsoft.com/office/drawing/2015/10/21/chartex" xmlns:cx3="http://schemas.microsoft.com/office/drawing/2016/5/9/chartex" xmlns:cx4="http://schemas.microsoft.com/office/drawing/2016/5/10/chartex" xmlns:cx5="http://schemas.microsoft.com/office/drawing/2016/5/11/chartex" xmlns:cx6="http://schemas.microsoft.com/office/drawing/2016/5/12/chartex" xmlns:cx7="http://schemas.microsoft.com/office/drawing/2016/5/13/chartex" xmlns:cx8="http://schemas.microsoft.com/office/drawing/2016/5/14/chartex" xmlns:mc="http://schemas.openxmlformats.org/markup-compatibility/2006" xmlns:aink="http://schemas.microsoft.com/office/drawing/2016/ink" xmlns:am3d="http://schemas.microsoft.com/office/drawing/2017/model3d" xmlns:o="urn:schemas-microsoft-com:office:office" xmlns:r="http://schemas.openxmlformats.org/officeDocument/2006/relationships" xmlns:m="http://schemas.openxmlformats.org/officeDocument/2006/math" xmlns:v="urn:schemas-microsoft-com:vml" xmlns:wp14="http://schemas.microsoft.com/office/word/2010/wordprocessingDrawing" xmlns:wp="http://schemas.openxmlformats.org/drawingml/2006/wordprocessingDrawing" xmlns:w10="urn:schemas-microsoft-com:office:word" xmlns:w="http://schemas.openxmlformats.org/wordprocessingml/2006/main" xmlns:w14="http://schemas.microsoft.com/office/word/2010/wordml" xmlns:w15="http://schemas.microsoft.com/office/word/2012/wordml" xmlns:w16cex="http://schemas.microsoft.com/office/word/2018/wordml/cex" xmlns:w16cid="http://schemas.microsoft.com/office/word/2016/wordml/cid" xmlns:w16="http://schemas.microsoft.com/office/word/2018/wordml" xmlns:w16sdtdh="http://schemas.microsoft.com/office/word/2020/wordml/sdtdatahash" xmlns:w16se="http://schemas.microsoft.com/office/word/2015/wordml/symex" xmlns:wpg="http://schemas.microsoft.com/office/word/2010/wordprocessingGroup" xmlns:wpi="http://schemas.microsoft.com/office/word/2010/wordprocessingInk" xmlns:wne="http://schemas.microsoft.com/office/word/2006/wordml" xmlns:wps="http://schemas.microsoft.com/office/word/2010/wordprocessingShape" mc:Ignorable="w14 w15 w16se w16cid w16 w16cex w16sdtdh wp14">
   <w:endnote w:type="separator" w:id="-1">
     <w:p>
       <w:pPr>
@@ -1037,7 +1021,7 @@
 </file>
 
 <file path=word/footnotes.xml><?xml version="1.0" encoding="utf-8"?>
-<w:footnotes xmlns:wpc="http://schemas.microsoft.com/office/word/2010/wordprocessingCanvas" xmlns:cx="http://schemas.microsoft.com/office/drawing/2014/chartex" xmlns:cx1="http://schemas.microsoft.com/office/drawing/2015/9/8/chartex" xmlns:cx2="http://schemas.microsoft.com/office/drawing/2015/10/21/chartex" xmlns:cx3="http://schemas.microsoft.com/office/drawing/2016/5/9/chartex" xmlns:cx4="http://schemas.microsoft.com/office/drawing/2016/5/10/chartex" xmlns:cx5="http://schemas.microsoft.com/office/drawing/2016/5/11/chartex" xmlns:cx6="http://schemas.microsoft.com/office/drawing/2016/5/12/chartex" xmlns:cx7="http://schemas.microsoft.com/office/drawing/2016/5/13/chartex" xmlns:cx8="http://schemas.microsoft.com/office/drawing/2016/5/14/chartex" xmlns:mc="http://schemas.openxmlformats.org/markup-compatibility/2006" xmlns:aink="http://schemas.microsoft.com/office/drawing/2016/ink" xmlns:am3d="http://schemas.microsoft.com/office/drawing/2017/model3d" xmlns:o="urn:schemas-microsoft-com:office:office" xmlns:r="http://schemas.openxmlformats.org/officeDocument/2006/relationships" xmlns:m="http://schemas.openxmlformats.org/officeDocument/2006/math" xmlns:v="urn:schemas-microsoft-com:vml" xmlns:wp14="http://schemas.microsoft.com/office/word/2010/wordprocessingDrawing" xmlns:wp="http://schemas.openxmlformats.org/drawingml/2006/wordprocessingDrawing" xmlns:w10="urn:schemas-microsoft-com:office:word" xmlns:w="http://schemas.openxmlformats.org/wordprocessingml/2006/main" xmlns:w14="http://schemas.microsoft.com/office/word/2010/wordml" xmlns:w15="http://schemas.microsoft.com/office/word/2012/wordml" xmlns:w16cid="http://schemas.microsoft.com/office/word/2016/wordml/cid" xmlns:w16se="http://schemas.microsoft.com/office/word/2015/wordml/symex" xmlns:wpg="http://schemas.microsoft.com/office/word/2010/wordprocessingGroup" xmlns:wpi="http://schemas.microsoft.com/office/word/2010/wordprocessingInk" xmlns:wne="http://schemas.microsoft.com/office/word/2006/wordml" xmlns:wps="http://schemas.microsoft.com/office/word/2010/wordprocessingShape" mc:Ignorable="w14 w15 w16se w16cid wp14">
+<w:footnotes xmlns:wpc="http://schemas.microsoft.com/office/word/2010/wordprocessingCanvas" xmlns:cx="http://schemas.microsoft.com/office/drawing/2014/chartex" xmlns:cx1="http://schemas.microsoft.com/office/drawing/2015/9/8/chartex" xmlns:cx2="http://schemas.microsoft.com/office/drawing/2015/10/21/chartex" xmlns:cx3="http://schemas.microsoft.com/office/drawing/2016/5/9/chartex" xmlns:cx4="http://schemas.microsoft.com/office/drawing/2016/5/10/chartex" xmlns:cx5="http://schemas.microsoft.com/office/drawing/2016/5/11/chartex" xmlns:cx6="http://schemas.microsoft.com/office/drawing/2016/5/12/chartex" xmlns:cx7="http://schemas.microsoft.com/office/drawing/2016/5/13/chartex" xmlns:cx8="http://schemas.microsoft.com/office/drawing/2016/5/14/chartex" xmlns:mc="http://schemas.openxmlformats.org/markup-compatibility/2006" xmlns:aink="http://schemas.microsoft.com/office/drawing/2016/ink" xmlns:am3d="http://schemas.microsoft.com/office/drawing/2017/model3d" xmlns:o="urn:schemas-microsoft-com:office:office" xmlns:r="http://schemas.openxmlformats.org/officeDocument/2006/relationships" xmlns:m="http://schemas.openxmlformats.org/officeDocument/2006/math" xmlns:v="urn:schemas-microsoft-com:vml" xmlns:wp14="http://schemas.microsoft.com/office/word/2010/wordprocessingDrawing" xmlns:wp="http://schemas.openxmlformats.org/drawingml/2006/wordprocessingDrawing" xmlns:w10="urn:schemas-microsoft-com:office:word" xmlns:w="http://schemas.openxmlformats.org/wordprocessingml/2006/main" xmlns:w14="http://schemas.microsoft.com/office/word/2010/wordml" xmlns:w15="http://schemas.microsoft.com/office/word/2012/wordml" xmlns:w16cex="http://schemas.microsoft.com/office/word/2018/wordml/cex" xmlns:w16cid="http://schemas.microsoft.com/office/word/2016/wordml/cid" xmlns:w16="http://schemas.microsoft.com/office/word/2018/wordml" xmlns:w16sdtdh="http://schemas.microsoft.com/office/word/2020/wordml/sdtdatahash" xmlns:w16se="http://schemas.microsoft.com/office/word/2015/wordml/symex" xmlns:wpg="http://schemas.microsoft.com/office/word/2010/wordprocessingGroup" xmlns:wpi="http://schemas.microsoft.com/office/word/2010/wordprocessingInk" xmlns:wne="http://schemas.microsoft.com/office/word/2006/wordml" xmlns:wps="http://schemas.microsoft.com/office/word/2010/wordprocessingShape" mc:Ignorable="w14 w15 w16se w16cid w16 w16cex w16sdtdh wp14">
   <w:footnote w:type="separator" w:id="-1">
     <w:p>
       <w:r>
@@ -1056,7 +1040,7 @@
 </file>
 
 <file path=word/header1.xml><?xml version="1.0" encoding="utf-8"?>
-<w:hdr xmlns:wpc="http://schemas.microsoft.com/office/word/2010/wordprocessingCanvas" xmlns:cx="http://schemas.microsoft.com/office/drawing/2014/chartex" xmlns:cx1="http://schemas.microsoft.com/office/drawing/2015/9/8/chartex" xmlns:cx2="http://schemas.microsoft.com/office/drawing/2015/10/21/chartex" xmlns:cx3="http://schemas.microsoft.com/office/drawing/2016/5/9/chartex" xmlns:cx4="http://schemas.microsoft.com/office/drawing/2016/5/10/chartex" xmlns:cx5="http://schemas.microsoft.com/office/drawing/2016/5/11/chartex" xmlns:cx6="http://schemas.microsoft.com/office/drawing/2016/5/12/chartex" xmlns:cx7="http://schemas.microsoft.com/office/drawing/2016/5/13/chartex" xmlns:cx8="http://schemas.microsoft.com/office/drawing/2016/5/14/chartex" xmlns:mc="http://schemas.openxmlformats.org/markup-compatibility/2006" xmlns:aink="http://schemas.microsoft.com/office/drawing/2016/ink" xmlns:am3d="http://schemas.microsoft.com/office/drawing/2017/model3d" xmlns:o="urn:schemas-microsoft-com:office:office" xmlns:r="http://schemas.openxmlformats.org/officeDocument/2006/relationships" xmlns:m="http://schemas.openxmlformats.org/officeDocument/2006/math" xmlns:v="urn:schemas-microsoft-com:vml" xmlns:wp14="http://schemas.microsoft.com/office/word/2010/wordprocessingDrawing" xmlns:wp="http://schemas.openxmlformats.org/drawingml/2006/wordprocessingDrawing" xmlns:w10="urn:schemas-microsoft-com:office:word" xmlns:w="http://schemas.openxmlformats.org/wordprocessingml/2006/main" xmlns:w14="http://schemas.microsoft.com/office/word/2010/wordml" xmlns:w15="http://schemas.microsoft.com/office/word/2012/wordml" xmlns:w16cid="http://schemas.microsoft.com/office/word/2016/wordml/cid" xmlns:w16se="http://schemas.microsoft.com/office/word/2015/wordml/symex" xmlns:wpg="http://schemas.microsoft.com/office/word/2010/wordprocessingGroup" xmlns:wpi="http://schemas.microsoft.com/office/word/2010/wordprocessingInk" xmlns:wne="http://schemas.microsoft.com/office/word/2006/wordml" xmlns:wps="http://schemas.microsoft.com/office/word/2010/wordprocessingShape" mc:Ignorable="w14 w15 w16se w16cid wp14">
+<w:hdr xmlns:wpc="http://schemas.microsoft.com/office/word/2010/wordprocessingCanvas" xmlns:cx="http://schemas.microsoft.com/office/drawing/2014/chartex" xmlns:cx1="http://schemas.microsoft.com/office/drawing/2015/9/8/chartex" xmlns:cx2="http://schemas.microsoft.com/office/drawing/2015/10/21/chartex" xmlns:cx3="http://schemas.microsoft.com/office/drawing/2016/5/9/chartex" xmlns:cx4="http://schemas.microsoft.com/office/drawing/2016/5/10/chartex" xmlns:cx5="http://schemas.microsoft.com/office/drawing/2016/5/11/chartex" xmlns:cx6="http://schemas.microsoft.com/office/drawing/2016/5/12/chartex" xmlns:cx7="http://schemas.microsoft.com/office/drawing/2016/5/13/chartex" xmlns:cx8="http://schemas.microsoft.com/office/drawing/2016/5/14/chartex" xmlns:mc="http://schemas.openxmlformats.org/markup-compatibility/2006" xmlns:aink="http://schemas.microsoft.com/office/drawing/2016/ink" xmlns:am3d="http://schemas.microsoft.com/office/drawing/2017/model3d" xmlns:o="urn:schemas-microsoft-com:office:office" xmlns:r="http://schemas.openxmlformats.org/officeDocument/2006/relationships" xmlns:m="http://schemas.openxmlformats.org/officeDocument/2006/math" xmlns:v="urn:schemas-microsoft-com:vml" xmlns:wp14="http://schemas.microsoft.com/office/word/2010/wordprocessingDrawing" xmlns:wp="http://schemas.openxmlformats.org/drawingml/2006/wordprocessingDrawing" xmlns:w10="urn:schemas-microsoft-com:office:word" xmlns:w="http://schemas.openxmlformats.org/wordprocessingml/2006/main" xmlns:w14="http://schemas.microsoft.com/office/word/2010/wordml" xmlns:w15="http://schemas.microsoft.com/office/word/2012/wordml" xmlns:w16cex="http://schemas.microsoft.com/office/word/2018/wordml/cex" xmlns:w16cid="http://schemas.microsoft.com/office/word/2016/wordml/cid" xmlns:w16="http://schemas.microsoft.com/office/word/2018/wordml" xmlns:w16sdtdh="http://schemas.microsoft.com/office/word/2020/wordml/sdtdatahash" xmlns:w16se="http://schemas.microsoft.com/office/word/2015/wordml/symex" xmlns:wpg="http://schemas.microsoft.com/office/word/2010/wordprocessingGroup" xmlns:wpi="http://schemas.microsoft.com/office/word/2010/wordprocessingInk" xmlns:wne="http://schemas.microsoft.com/office/word/2006/wordml" xmlns:wps="http://schemas.microsoft.com/office/word/2010/wordprocessingShape" mc:Ignorable="w14 w15 w16se w16cid w16 w16cex w16sdtdh wp14">
   <w:sdt>
     <w:sdtPr>
       <w:id w:val="2058504291"/>
@@ -1224,7 +1208,7 @@
 </file>
 
 <file path=word/numbering.xml><?xml version="1.0" encoding="utf-8"?>
-<w:numbering xmlns:wpc="http://schemas.microsoft.com/office/word/2010/wordprocessingCanvas" xmlns:cx="http://schemas.microsoft.com/office/drawing/2014/chartex" xmlns:cx1="http://schemas.microsoft.com/office/drawing/2015/9/8/chartex" xmlns:cx2="http://schemas.microsoft.com/office/drawing/2015/10/21/chartex" xmlns:cx3="http://schemas.microsoft.com/office/drawing/2016/5/9/chartex" xmlns:cx4="http://schemas.microsoft.com/office/drawing/2016/5/10/chartex" xmlns:cx5="http://schemas.microsoft.com/office/drawing/2016/5/11/chartex" xmlns:cx6="http://schemas.microsoft.com/office/drawing/2016/5/12/chartex" xmlns:cx7="http://schemas.microsoft.com/office/drawing/2016/5/13/chartex" xmlns:cx8="http://schemas.microsoft.com/office/drawing/2016/5/14/chartex" xmlns:mc="http://schemas.openxmlformats.org/markup-compatibility/2006" xmlns:aink="http://schemas.microsoft.com/office/drawing/2016/ink" xmlns:am3d="http://schemas.microsoft.com/office/drawing/2017/model3d" xmlns:o="urn:schemas-microsoft-com:office:office" xmlns:r="http://schemas.openxmlformats.org/officeDocument/2006/relationships" xmlns:m="http://schemas.openxmlformats.org/officeDocument/2006/math" xmlns:v="urn:schemas-microsoft-com:vml" xmlns:wp14="http://schemas.microsoft.com/office/word/2010/wordprocessingDrawing" xmlns:wp="http://schemas.openxmlformats.org/drawingml/2006/wordprocessingDrawing" xmlns:w10="urn:schemas-microsoft-com:office:word" xmlns:w="http://schemas.openxmlformats.org/wordprocessingml/2006/main" xmlns:w14="http://schemas.microsoft.com/office/word/2010/wordml" xmlns:w15="http://schemas.microsoft.com/office/word/2012/wordml" xmlns:w16cid="http://schemas.microsoft.com/office/word/2016/wordml/cid" xmlns:w16se="http://schemas.microsoft.com/office/word/2015/wordml/symex" xmlns:wpg="http://schemas.microsoft.com/office/word/2010/wordprocessingGroup" xmlns:wpi="http://schemas.microsoft.com/office/word/2010/wordprocessingInk" xmlns:wne="http://schemas.microsoft.com/office/word/2006/wordml" xmlns:wps="http://schemas.microsoft.com/office/word/2010/wordprocessingShape" mc:Ignorable="w14 w15 w16se w16cid wp14">
+<w:numbering xmlns:wpc="http://schemas.microsoft.com/office/word/2010/wordprocessingCanvas" xmlns:cx="http://schemas.microsoft.com/office/drawing/2014/chartex" xmlns:cx1="http://schemas.microsoft.com/office/drawing/2015/9/8/chartex" xmlns:cx2="http://schemas.microsoft.com/office/drawing/2015/10/21/chartex" xmlns:cx3="http://schemas.microsoft.com/office/drawing/2016/5/9/chartex" xmlns:cx4="http://schemas.microsoft.com/office/drawing/2016/5/10/chartex" xmlns:cx5="http://schemas.microsoft.com/office/drawing/2016/5/11/chartex" xmlns:cx6="http://schemas.microsoft.com/office/drawing/2016/5/12/chartex" xmlns:cx7="http://schemas.microsoft.com/office/drawing/2016/5/13/chartex" xmlns:cx8="http://schemas.microsoft.com/office/drawing/2016/5/14/chartex" xmlns:mc="http://schemas.openxmlformats.org/markup-compatibility/2006" xmlns:aink="http://schemas.microsoft.com/office/drawing/2016/ink" xmlns:am3d="http://schemas.microsoft.com/office/drawing/2017/model3d" xmlns:o="urn:schemas-microsoft-com:office:office" xmlns:r="http://schemas.openxmlformats.org/officeDocument/2006/relationships" xmlns:m="http://schemas.openxmlformats.org/officeDocument/2006/math" xmlns:v="urn:schemas-microsoft-com:vml" xmlns:wp14="http://schemas.microsoft.com/office/word/2010/wordprocessingDrawing" xmlns:wp="http://schemas.openxmlformats.org/drawingml/2006/wordprocessingDrawing" xmlns:w10="urn:schemas-microsoft-com:office:word" xmlns:w="http://schemas.openxmlformats.org/wordprocessingml/2006/main" xmlns:w14="http://schemas.microsoft.com/office/word/2010/wordml" xmlns:w15="http://schemas.microsoft.com/office/word/2012/wordml" xmlns:w16cex="http://schemas.microsoft.com/office/word/2018/wordml/cex" xmlns:w16cid="http://schemas.microsoft.com/office/word/2016/wordml/cid" xmlns:w16="http://schemas.microsoft.com/office/word/2018/wordml" xmlns:w16sdtdh="http://schemas.microsoft.com/office/word/2020/wordml/sdtdatahash" xmlns:w16se="http://schemas.microsoft.com/office/word/2015/wordml/symex" xmlns:wpg="http://schemas.microsoft.com/office/word/2010/wordprocessingGroup" xmlns:wpi="http://schemas.microsoft.com/office/word/2010/wordprocessingInk" xmlns:wne="http://schemas.microsoft.com/office/word/2006/wordml" xmlns:wps="http://schemas.microsoft.com/office/word/2010/wordprocessingShape" mc:Ignorable="w14 w15 w16se w16cid w16 w16cex w16sdtdh wp14">
   <w:abstractNum w:abstractNumId="0" w15:restartNumberingAfterBreak="0">
     <w:nsid w:val="2C1AE401"/>
     <w:multiLevelType w:val="multilevel"/>
@@ -1523,7 +1507,7 @@
 </file>
 
 <file path=word/styles.xml><?xml version="1.0" encoding="utf-8"?>
-<w:styles xmlns:mc="http://schemas.openxmlformats.org/markup-compatibility/2006" xmlns:r="http://schemas.openxmlformats.org/officeDocument/2006/relationships" xmlns:w="http://schemas.openxmlformats.org/wordprocessingml/2006/main" xmlns:w14="http://schemas.microsoft.com/office/word/2010/wordml" xmlns:w15="http://schemas.microsoft.com/office/word/2012/wordml" xmlns:w16cid="http://schemas.microsoft.com/office/word/2016/wordml/cid" xmlns:w16se="http://schemas.microsoft.com/office/word/2015/wordml/symex" mc:Ignorable="w14 w15 w16se w16cid">
+<w:styles xmlns:mc="http://schemas.openxmlformats.org/markup-compatibility/2006" xmlns:r="http://schemas.openxmlformats.org/officeDocument/2006/relationships" xmlns:w="http://schemas.openxmlformats.org/wordprocessingml/2006/main" xmlns:w14="http://schemas.microsoft.com/office/word/2010/wordml" xmlns:w15="http://schemas.microsoft.com/office/word/2012/wordml" xmlns:w16cex="http://schemas.microsoft.com/office/word/2018/wordml/cex" xmlns:w16cid="http://schemas.microsoft.com/office/word/2016/wordml/cid" xmlns:w16="http://schemas.microsoft.com/office/word/2018/wordml" xmlns:w16sdtdh="http://schemas.microsoft.com/office/word/2020/wordml/sdtdatahash" xmlns:w16se="http://schemas.microsoft.com/office/word/2015/wordml/symex" mc:Ignorable="w14 w15 w16se w16cid w16 w16cex w16sdtdh">
   <w:docDefaults>
     <w:rPrDefault>
       <w:rPr>
@@ -1914,7 +1898,7 @@
     <w:uiPriority w:val="9"/>
     <w:unhideWhenUsed/>
     <w:qFormat/>
-    <w:rsid w:val="00CA58EF"/>
+    <w:rsid w:val="005B652B"/>
     <w:pPr>
       <w:keepNext/>
       <w:keepLines/>
@@ -1922,7 +1906,8 @@
         <w:ilvl w:val="1"/>
         <w:numId w:val="3"/>
       </w:numPr>
-      <w:spacing w:before="120" w:after="120"/>
+      <w:spacing w:before="240" w:after="240"/>
+      <w:ind w:left="578" w:hanging="578"/>
       <w:contextualSpacing/>
       <w:outlineLvl w:val="1"/>
     </w:pPr>
@@ -1940,7 +1925,7 @@
     <w:uiPriority w:val="9"/>
     <w:unhideWhenUsed/>
     <w:qFormat/>
-    <w:rsid w:val="00CA58EF"/>
+    <w:rsid w:val="005B652B"/>
     <w:pPr>
       <w:keepNext/>
       <w:keepLines/>
@@ -1948,7 +1933,7 @@
         <w:ilvl w:val="2"/>
         <w:numId w:val="3"/>
       </w:numPr>
-      <w:spacing w:before="120" w:after="120"/>
+      <w:spacing w:before="280" w:after="120"/>
       <w:contextualSpacing/>
       <w:outlineLvl w:val="2"/>
     </w:pPr>
@@ -2158,13 +2143,13 @@
     <w:name w:val="Compact"/>
     <w:basedOn w:val="BodyText"/>
     <w:qFormat/>
-    <w:rsid w:val="00556705"/>
+    <w:rsid w:val="00A37ED7"/>
     <w:pPr>
       <w:spacing w:before="36" w:after="36"/>
       <w:jc w:val="center"/>
     </w:pPr>
     <w:rPr>
-      <w:sz w:val="20"/>
+      <w:sz w:val="18"/>
       <w:szCs w:val="20"/>
       <w:lang w:val="en-CA" w:eastAsia="en-CA"/>
     </w:rPr>

</xml_diff>

<commit_message>
changes for Jan 2023 reports
</commit_message>
<xml_diff>
--- a/CMAR_report_template.docx
+++ b/CMAR_report_template.docx
@@ -1,6 +1,6 @@
 
 <file path=word/document.xml><?xml version="1.0" encoding="utf-8"?>
-<w:document xmlns:wpc="http://schemas.microsoft.com/office/word/2010/wordprocessingCanvas" xmlns:cx="http://schemas.microsoft.com/office/drawing/2014/chartex" xmlns:cx1="http://schemas.microsoft.com/office/drawing/2015/9/8/chartex" xmlns:cx2="http://schemas.microsoft.com/office/drawing/2015/10/21/chartex" xmlns:cx3="http://schemas.microsoft.com/office/drawing/2016/5/9/chartex" xmlns:cx4="http://schemas.microsoft.com/office/drawing/2016/5/10/chartex" xmlns:cx5="http://schemas.microsoft.com/office/drawing/2016/5/11/chartex" xmlns:cx6="http://schemas.microsoft.com/office/drawing/2016/5/12/chartex" xmlns:cx7="http://schemas.microsoft.com/office/drawing/2016/5/13/chartex" xmlns:cx8="http://schemas.microsoft.com/office/drawing/2016/5/14/chartex" xmlns:mc="http://schemas.openxmlformats.org/markup-compatibility/2006" xmlns:aink="http://schemas.microsoft.com/office/drawing/2016/ink" xmlns:am3d="http://schemas.microsoft.com/office/drawing/2017/model3d" xmlns:o="urn:schemas-microsoft-com:office:office" xmlns:r="http://schemas.openxmlformats.org/officeDocument/2006/relationships" xmlns:m="http://schemas.openxmlformats.org/officeDocument/2006/math" xmlns:v="urn:schemas-microsoft-com:vml" xmlns:wp14="http://schemas.microsoft.com/office/word/2010/wordprocessingDrawing" xmlns:wp="http://schemas.openxmlformats.org/drawingml/2006/wordprocessingDrawing" xmlns:w10="urn:schemas-microsoft-com:office:word" xmlns:w="http://schemas.openxmlformats.org/wordprocessingml/2006/main" xmlns:w14="http://schemas.microsoft.com/office/word/2010/wordml" xmlns:w15="http://schemas.microsoft.com/office/word/2012/wordml" xmlns:w16cex="http://schemas.microsoft.com/office/word/2018/wordml/cex" xmlns:w16cid="http://schemas.microsoft.com/office/word/2016/wordml/cid" xmlns:w16="http://schemas.microsoft.com/office/word/2018/wordml" xmlns:w16sdtdh="http://schemas.microsoft.com/office/word/2020/wordml/sdtdatahash" xmlns:w16se="http://schemas.microsoft.com/office/word/2015/wordml/symex" xmlns:wpg="http://schemas.microsoft.com/office/word/2010/wordprocessingGroup" xmlns:wpi="http://schemas.microsoft.com/office/word/2010/wordprocessingInk" xmlns:wne="http://schemas.microsoft.com/office/word/2006/wordml" xmlns:wps="http://schemas.microsoft.com/office/word/2010/wordprocessingShape" mc:Ignorable="w14 w15 w16se w16cid w16 w16cex w16sdtdh wp14">
+<w:document xmlns:wpc="http://schemas.microsoft.com/office/word/2010/wordprocessingCanvas" xmlns:cx="http://schemas.microsoft.com/office/drawing/2014/chartex" xmlns:cx1="http://schemas.microsoft.com/office/drawing/2015/9/8/chartex" xmlns:cx2="http://schemas.microsoft.com/office/drawing/2015/10/21/chartex" xmlns:cx3="http://schemas.microsoft.com/office/drawing/2016/5/9/chartex" xmlns:cx4="http://schemas.microsoft.com/office/drawing/2016/5/10/chartex" xmlns:cx5="http://schemas.microsoft.com/office/drawing/2016/5/11/chartex" xmlns:cx6="http://schemas.microsoft.com/office/drawing/2016/5/12/chartex" xmlns:cx7="http://schemas.microsoft.com/office/drawing/2016/5/13/chartex" xmlns:cx8="http://schemas.microsoft.com/office/drawing/2016/5/14/chartex" xmlns:mc="http://schemas.openxmlformats.org/markup-compatibility/2006" xmlns:aink="http://schemas.microsoft.com/office/drawing/2016/ink" xmlns:am3d="http://schemas.microsoft.com/office/drawing/2017/model3d" xmlns:o="urn:schemas-microsoft-com:office:office" xmlns:oel="http://schemas.microsoft.com/office/2019/extlst" xmlns:r="http://schemas.openxmlformats.org/officeDocument/2006/relationships" xmlns:m="http://schemas.openxmlformats.org/officeDocument/2006/math" xmlns:v="urn:schemas-microsoft-com:vml" xmlns:wp14="http://schemas.microsoft.com/office/word/2010/wordprocessingDrawing" xmlns:wp="http://schemas.openxmlformats.org/drawingml/2006/wordprocessingDrawing" xmlns:w10="urn:schemas-microsoft-com:office:word" xmlns:w="http://schemas.openxmlformats.org/wordprocessingml/2006/main" xmlns:w14="http://schemas.microsoft.com/office/word/2010/wordml" xmlns:w15="http://schemas.microsoft.com/office/word/2012/wordml" xmlns:w16cex="http://schemas.microsoft.com/office/word/2018/wordml/cex" xmlns:w16cid="http://schemas.microsoft.com/office/word/2016/wordml/cid" xmlns:w16="http://schemas.microsoft.com/office/word/2018/wordml" xmlns:w16sdtdh="http://schemas.microsoft.com/office/word/2020/wordml/sdtdatahash" xmlns:w16se="http://schemas.microsoft.com/office/word/2015/wordml/symex" xmlns:wpg="http://schemas.microsoft.com/office/word/2010/wordprocessingGroup" xmlns:wpi="http://schemas.microsoft.com/office/word/2010/wordprocessingInk" xmlns:wne="http://schemas.microsoft.com/office/word/2006/wordml" xmlns:wps="http://schemas.microsoft.com/office/word/2010/wordprocessingShape" mc:Ignorable="w14 w15 w16se w16cid w16 w16cex w16sdtdh wp14">
   <w:body>
     <w:p>
       <w:pPr>
@@ -34,7 +34,6 @@
           <w:docPartUnique/>
         </w:docPartObj>
       </w:sdtPr>
-      <w:sdtEndPr/>
       <w:sdtContent>
         <w:p>
           <w:pPr>
@@ -954,7 +953,8 @@
     </w:tbl>
     <w:p>
       <w:pPr>
-        <w:pStyle w:val="BodyText"/>
+        <w:pStyle w:val="Fig"/>
+        <w:jc w:val="left"/>
       </w:pPr>
     </w:p>
     <w:p>
@@ -996,7 +996,7 @@
 </file>
 
 <file path=word/endnotes.xml><?xml version="1.0" encoding="utf-8"?>
-<w:endnotes xmlns:wpc="http://schemas.microsoft.com/office/word/2010/wordprocessingCanvas" xmlns:cx="http://schemas.microsoft.com/office/drawing/2014/chartex" xmlns:cx1="http://schemas.microsoft.com/office/drawing/2015/9/8/chartex" xmlns:cx2="http://schemas.microsoft.com/office/drawing/2015/10/21/chartex" xmlns:cx3="http://schemas.microsoft.com/office/drawing/2016/5/9/chartex" xmlns:cx4="http://schemas.microsoft.com/office/drawing/2016/5/10/chartex" xmlns:cx5="http://schemas.microsoft.com/office/drawing/2016/5/11/chartex" xmlns:cx6="http://schemas.microsoft.com/office/drawing/2016/5/12/chartex" xmlns:cx7="http://schemas.microsoft.com/office/drawing/2016/5/13/chartex" xmlns:cx8="http://schemas.microsoft.com/office/drawing/2016/5/14/chartex" xmlns:mc="http://schemas.openxmlformats.org/markup-compatibility/2006" xmlns:aink="http://schemas.microsoft.com/office/drawing/2016/ink" xmlns:am3d="http://schemas.microsoft.com/office/drawing/2017/model3d" xmlns:o="urn:schemas-microsoft-com:office:office" xmlns:r="http://schemas.openxmlformats.org/officeDocument/2006/relationships" xmlns:m="http://schemas.openxmlformats.org/officeDocument/2006/math" xmlns:v="urn:schemas-microsoft-com:vml" xmlns:wp14="http://schemas.microsoft.com/office/word/2010/wordprocessingDrawing" xmlns:wp="http://schemas.openxmlformats.org/drawingml/2006/wordprocessingDrawing" xmlns:w10="urn:schemas-microsoft-com:office:word" xmlns:w="http://schemas.openxmlformats.org/wordprocessingml/2006/main" xmlns:w14="http://schemas.microsoft.com/office/word/2010/wordml" xmlns:w15="http://schemas.microsoft.com/office/word/2012/wordml" xmlns:w16cex="http://schemas.microsoft.com/office/word/2018/wordml/cex" xmlns:w16cid="http://schemas.microsoft.com/office/word/2016/wordml/cid" xmlns:w16="http://schemas.microsoft.com/office/word/2018/wordml" xmlns:w16sdtdh="http://schemas.microsoft.com/office/word/2020/wordml/sdtdatahash" xmlns:w16se="http://schemas.microsoft.com/office/word/2015/wordml/symex" xmlns:wpg="http://schemas.microsoft.com/office/word/2010/wordprocessingGroup" xmlns:wpi="http://schemas.microsoft.com/office/word/2010/wordprocessingInk" xmlns:wne="http://schemas.microsoft.com/office/word/2006/wordml" xmlns:wps="http://schemas.microsoft.com/office/word/2010/wordprocessingShape" mc:Ignorable="w14 w15 w16se w16cid w16 w16cex w16sdtdh wp14">
+<w:endnotes xmlns:wpc="http://schemas.microsoft.com/office/word/2010/wordprocessingCanvas" xmlns:cx="http://schemas.microsoft.com/office/drawing/2014/chartex" xmlns:cx1="http://schemas.microsoft.com/office/drawing/2015/9/8/chartex" xmlns:cx2="http://schemas.microsoft.com/office/drawing/2015/10/21/chartex" xmlns:cx3="http://schemas.microsoft.com/office/drawing/2016/5/9/chartex" xmlns:cx4="http://schemas.microsoft.com/office/drawing/2016/5/10/chartex" xmlns:cx5="http://schemas.microsoft.com/office/drawing/2016/5/11/chartex" xmlns:cx6="http://schemas.microsoft.com/office/drawing/2016/5/12/chartex" xmlns:cx7="http://schemas.microsoft.com/office/drawing/2016/5/13/chartex" xmlns:cx8="http://schemas.microsoft.com/office/drawing/2016/5/14/chartex" xmlns:mc="http://schemas.openxmlformats.org/markup-compatibility/2006" xmlns:aink="http://schemas.microsoft.com/office/drawing/2016/ink" xmlns:am3d="http://schemas.microsoft.com/office/drawing/2017/model3d" xmlns:o="urn:schemas-microsoft-com:office:office" xmlns:oel="http://schemas.microsoft.com/office/2019/extlst" xmlns:r="http://schemas.openxmlformats.org/officeDocument/2006/relationships" xmlns:m="http://schemas.openxmlformats.org/officeDocument/2006/math" xmlns:v="urn:schemas-microsoft-com:vml" xmlns:wp14="http://schemas.microsoft.com/office/word/2010/wordprocessingDrawing" xmlns:wp="http://schemas.openxmlformats.org/drawingml/2006/wordprocessingDrawing" xmlns:w10="urn:schemas-microsoft-com:office:word" xmlns:w="http://schemas.openxmlformats.org/wordprocessingml/2006/main" xmlns:w14="http://schemas.microsoft.com/office/word/2010/wordml" xmlns:w15="http://schemas.microsoft.com/office/word/2012/wordml" xmlns:w16cex="http://schemas.microsoft.com/office/word/2018/wordml/cex" xmlns:w16cid="http://schemas.microsoft.com/office/word/2016/wordml/cid" xmlns:w16="http://schemas.microsoft.com/office/word/2018/wordml" xmlns:w16sdtdh="http://schemas.microsoft.com/office/word/2020/wordml/sdtdatahash" xmlns:w16se="http://schemas.microsoft.com/office/word/2015/wordml/symex" xmlns:wpg="http://schemas.microsoft.com/office/word/2010/wordprocessingGroup" xmlns:wpi="http://schemas.microsoft.com/office/word/2010/wordprocessingInk" xmlns:wne="http://schemas.microsoft.com/office/word/2006/wordml" xmlns:wps="http://schemas.microsoft.com/office/word/2010/wordprocessingShape" mc:Ignorable="w14 w15 w16se w16cid w16 w16cex w16sdtdh wp14">
   <w:endnote w:type="separator" w:id="-1">
     <w:p>
       <w:pPr>
@@ -1021,7 +1021,7 @@
 </file>
 
 <file path=word/footnotes.xml><?xml version="1.0" encoding="utf-8"?>
-<w:footnotes xmlns:wpc="http://schemas.microsoft.com/office/word/2010/wordprocessingCanvas" xmlns:cx="http://schemas.microsoft.com/office/drawing/2014/chartex" xmlns:cx1="http://schemas.microsoft.com/office/drawing/2015/9/8/chartex" xmlns:cx2="http://schemas.microsoft.com/office/drawing/2015/10/21/chartex" xmlns:cx3="http://schemas.microsoft.com/office/drawing/2016/5/9/chartex" xmlns:cx4="http://schemas.microsoft.com/office/drawing/2016/5/10/chartex" xmlns:cx5="http://schemas.microsoft.com/office/drawing/2016/5/11/chartex" xmlns:cx6="http://schemas.microsoft.com/office/drawing/2016/5/12/chartex" xmlns:cx7="http://schemas.microsoft.com/office/drawing/2016/5/13/chartex" xmlns:cx8="http://schemas.microsoft.com/office/drawing/2016/5/14/chartex" xmlns:mc="http://schemas.openxmlformats.org/markup-compatibility/2006" xmlns:aink="http://schemas.microsoft.com/office/drawing/2016/ink" xmlns:am3d="http://schemas.microsoft.com/office/drawing/2017/model3d" xmlns:o="urn:schemas-microsoft-com:office:office" xmlns:r="http://schemas.openxmlformats.org/officeDocument/2006/relationships" xmlns:m="http://schemas.openxmlformats.org/officeDocument/2006/math" xmlns:v="urn:schemas-microsoft-com:vml" xmlns:wp14="http://schemas.microsoft.com/office/word/2010/wordprocessingDrawing" xmlns:wp="http://schemas.openxmlformats.org/drawingml/2006/wordprocessingDrawing" xmlns:w10="urn:schemas-microsoft-com:office:word" xmlns:w="http://schemas.openxmlformats.org/wordprocessingml/2006/main" xmlns:w14="http://schemas.microsoft.com/office/word/2010/wordml" xmlns:w15="http://schemas.microsoft.com/office/word/2012/wordml" xmlns:w16cex="http://schemas.microsoft.com/office/word/2018/wordml/cex" xmlns:w16cid="http://schemas.microsoft.com/office/word/2016/wordml/cid" xmlns:w16="http://schemas.microsoft.com/office/word/2018/wordml" xmlns:w16sdtdh="http://schemas.microsoft.com/office/word/2020/wordml/sdtdatahash" xmlns:w16se="http://schemas.microsoft.com/office/word/2015/wordml/symex" xmlns:wpg="http://schemas.microsoft.com/office/word/2010/wordprocessingGroup" xmlns:wpi="http://schemas.microsoft.com/office/word/2010/wordprocessingInk" xmlns:wne="http://schemas.microsoft.com/office/word/2006/wordml" xmlns:wps="http://schemas.microsoft.com/office/word/2010/wordprocessingShape" mc:Ignorable="w14 w15 w16se w16cid w16 w16cex w16sdtdh wp14">
+<w:footnotes xmlns:wpc="http://schemas.microsoft.com/office/word/2010/wordprocessingCanvas" xmlns:cx="http://schemas.microsoft.com/office/drawing/2014/chartex" xmlns:cx1="http://schemas.microsoft.com/office/drawing/2015/9/8/chartex" xmlns:cx2="http://schemas.microsoft.com/office/drawing/2015/10/21/chartex" xmlns:cx3="http://schemas.microsoft.com/office/drawing/2016/5/9/chartex" xmlns:cx4="http://schemas.microsoft.com/office/drawing/2016/5/10/chartex" xmlns:cx5="http://schemas.microsoft.com/office/drawing/2016/5/11/chartex" xmlns:cx6="http://schemas.microsoft.com/office/drawing/2016/5/12/chartex" xmlns:cx7="http://schemas.microsoft.com/office/drawing/2016/5/13/chartex" xmlns:cx8="http://schemas.microsoft.com/office/drawing/2016/5/14/chartex" xmlns:mc="http://schemas.openxmlformats.org/markup-compatibility/2006" xmlns:aink="http://schemas.microsoft.com/office/drawing/2016/ink" xmlns:am3d="http://schemas.microsoft.com/office/drawing/2017/model3d" xmlns:o="urn:schemas-microsoft-com:office:office" xmlns:oel="http://schemas.microsoft.com/office/2019/extlst" xmlns:r="http://schemas.openxmlformats.org/officeDocument/2006/relationships" xmlns:m="http://schemas.openxmlformats.org/officeDocument/2006/math" xmlns:v="urn:schemas-microsoft-com:vml" xmlns:wp14="http://schemas.microsoft.com/office/word/2010/wordprocessingDrawing" xmlns:wp="http://schemas.openxmlformats.org/drawingml/2006/wordprocessingDrawing" xmlns:w10="urn:schemas-microsoft-com:office:word" xmlns:w="http://schemas.openxmlformats.org/wordprocessingml/2006/main" xmlns:w14="http://schemas.microsoft.com/office/word/2010/wordml" xmlns:w15="http://schemas.microsoft.com/office/word/2012/wordml" xmlns:w16cex="http://schemas.microsoft.com/office/word/2018/wordml/cex" xmlns:w16cid="http://schemas.microsoft.com/office/word/2016/wordml/cid" xmlns:w16="http://schemas.microsoft.com/office/word/2018/wordml" xmlns:w16sdtdh="http://schemas.microsoft.com/office/word/2020/wordml/sdtdatahash" xmlns:w16se="http://schemas.microsoft.com/office/word/2015/wordml/symex" xmlns:wpg="http://schemas.microsoft.com/office/word/2010/wordprocessingGroup" xmlns:wpi="http://schemas.microsoft.com/office/word/2010/wordprocessingInk" xmlns:wne="http://schemas.microsoft.com/office/word/2006/wordml" xmlns:wps="http://schemas.microsoft.com/office/word/2010/wordprocessingShape" mc:Ignorable="w14 w15 w16se w16cid w16 w16cex w16sdtdh wp14">
   <w:footnote w:type="separator" w:id="-1">
     <w:p>
       <w:r>
@@ -1040,7 +1040,7 @@
 </file>
 
 <file path=word/header1.xml><?xml version="1.0" encoding="utf-8"?>
-<w:hdr xmlns:wpc="http://schemas.microsoft.com/office/word/2010/wordprocessingCanvas" xmlns:cx="http://schemas.microsoft.com/office/drawing/2014/chartex" xmlns:cx1="http://schemas.microsoft.com/office/drawing/2015/9/8/chartex" xmlns:cx2="http://schemas.microsoft.com/office/drawing/2015/10/21/chartex" xmlns:cx3="http://schemas.microsoft.com/office/drawing/2016/5/9/chartex" xmlns:cx4="http://schemas.microsoft.com/office/drawing/2016/5/10/chartex" xmlns:cx5="http://schemas.microsoft.com/office/drawing/2016/5/11/chartex" xmlns:cx6="http://schemas.microsoft.com/office/drawing/2016/5/12/chartex" xmlns:cx7="http://schemas.microsoft.com/office/drawing/2016/5/13/chartex" xmlns:cx8="http://schemas.microsoft.com/office/drawing/2016/5/14/chartex" xmlns:mc="http://schemas.openxmlformats.org/markup-compatibility/2006" xmlns:aink="http://schemas.microsoft.com/office/drawing/2016/ink" xmlns:am3d="http://schemas.microsoft.com/office/drawing/2017/model3d" xmlns:o="urn:schemas-microsoft-com:office:office" xmlns:r="http://schemas.openxmlformats.org/officeDocument/2006/relationships" xmlns:m="http://schemas.openxmlformats.org/officeDocument/2006/math" xmlns:v="urn:schemas-microsoft-com:vml" xmlns:wp14="http://schemas.microsoft.com/office/word/2010/wordprocessingDrawing" xmlns:wp="http://schemas.openxmlformats.org/drawingml/2006/wordprocessingDrawing" xmlns:w10="urn:schemas-microsoft-com:office:word" xmlns:w="http://schemas.openxmlformats.org/wordprocessingml/2006/main" xmlns:w14="http://schemas.microsoft.com/office/word/2010/wordml" xmlns:w15="http://schemas.microsoft.com/office/word/2012/wordml" xmlns:w16cex="http://schemas.microsoft.com/office/word/2018/wordml/cex" xmlns:w16cid="http://schemas.microsoft.com/office/word/2016/wordml/cid" xmlns:w16="http://schemas.microsoft.com/office/word/2018/wordml" xmlns:w16sdtdh="http://schemas.microsoft.com/office/word/2020/wordml/sdtdatahash" xmlns:w16se="http://schemas.microsoft.com/office/word/2015/wordml/symex" xmlns:wpg="http://schemas.microsoft.com/office/word/2010/wordprocessingGroup" xmlns:wpi="http://schemas.microsoft.com/office/word/2010/wordprocessingInk" xmlns:wne="http://schemas.microsoft.com/office/word/2006/wordml" xmlns:wps="http://schemas.microsoft.com/office/word/2010/wordprocessingShape" mc:Ignorable="w14 w15 w16se w16cid w16 w16cex w16sdtdh wp14">
+<w:hdr xmlns:wpc="http://schemas.microsoft.com/office/word/2010/wordprocessingCanvas" xmlns:cx="http://schemas.microsoft.com/office/drawing/2014/chartex" xmlns:cx1="http://schemas.microsoft.com/office/drawing/2015/9/8/chartex" xmlns:cx2="http://schemas.microsoft.com/office/drawing/2015/10/21/chartex" xmlns:cx3="http://schemas.microsoft.com/office/drawing/2016/5/9/chartex" xmlns:cx4="http://schemas.microsoft.com/office/drawing/2016/5/10/chartex" xmlns:cx5="http://schemas.microsoft.com/office/drawing/2016/5/11/chartex" xmlns:cx6="http://schemas.microsoft.com/office/drawing/2016/5/12/chartex" xmlns:cx7="http://schemas.microsoft.com/office/drawing/2016/5/13/chartex" xmlns:cx8="http://schemas.microsoft.com/office/drawing/2016/5/14/chartex" xmlns:mc="http://schemas.openxmlformats.org/markup-compatibility/2006" xmlns:aink="http://schemas.microsoft.com/office/drawing/2016/ink" xmlns:am3d="http://schemas.microsoft.com/office/drawing/2017/model3d" xmlns:o="urn:schemas-microsoft-com:office:office" xmlns:oel="http://schemas.microsoft.com/office/2019/extlst" xmlns:r="http://schemas.openxmlformats.org/officeDocument/2006/relationships" xmlns:m="http://schemas.openxmlformats.org/officeDocument/2006/math" xmlns:v="urn:schemas-microsoft-com:vml" xmlns:wp14="http://schemas.microsoft.com/office/word/2010/wordprocessingDrawing" xmlns:wp="http://schemas.openxmlformats.org/drawingml/2006/wordprocessingDrawing" xmlns:w10="urn:schemas-microsoft-com:office:word" xmlns:w="http://schemas.openxmlformats.org/wordprocessingml/2006/main" xmlns:w14="http://schemas.microsoft.com/office/word/2010/wordml" xmlns:w15="http://schemas.microsoft.com/office/word/2012/wordml" xmlns:w16cex="http://schemas.microsoft.com/office/word/2018/wordml/cex" xmlns:w16cid="http://schemas.microsoft.com/office/word/2016/wordml/cid" xmlns:w16="http://schemas.microsoft.com/office/word/2018/wordml" xmlns:w16sdtdh="http://schemas.microsoft.com/office/word/2020/wordml/sdtdatahash" xmlns:w16se="http://schemas.microsoft.com/office/word/2015/wordml/symex" xmlns:wpg="http://schemas.microsoft.com/office/word/2010/wordprocessingGroup" xmlns:wpi="http://schemas.microsoft.com/office/word/2010/wordprocessingInk" xmlns:wne="http://schemas.microsoft.com/office/word/2006/wordml" xmlns:wps="http://schemas.microsoft.com/office/word/2010/wordprocessingShape" mc:Ignorable="w14 w15 w16se w16cid w16 w16cex w16sdtdh wp14">
   <w:sdt>
     <w:sdtPr>
       <w:id w:val="2058504291"/>
@@ -1208,7 +1208,7 @@
 </file>
 
 <file path=word/numbering.xml><?xml version="1.0" encoding="utf-8"?>
-<w:numbering xmlns:wpc="http://schemas.microsoft.com/office/word/2010/wordprocessingCanvas" xmlns:cx="http://schemas.microsoft.com/office/drawing/2014/chartex" xmlns:cx1="http://schemas.microsoft.com/office/drawing/2015/9/8/chartex" xmlns:cx2="http://schemas.microsoft.com/office/drawing/2015/10/21/chartex" xmlns:cx3="http://schemas.microsoft.com/office/drawing/2016/5/9/chartex" xmlns:cx4="http://schemas.microsoft.com/office/drawing/2016/5/10/chartex" xmlns:cx5="http://schemas.microsoft.com/office/drawing/2016/5/11/chartex" xmlns:cx6="http://schemas.microsoft.com/office/drawing/2016/5/12/chartex" xmlns:cx7="http://schemas.microsoft.com/office/drawing/2016/5/13/chartex" xmlns:cx8="http://schemas.microsoft.com/office/drawing/2016/5/14/chartex" xmlns:mc="http://schemas.openxmlformats.org/markup-compatibility/2006" xmlns:aink="http://schemas.microsoft.com/office/drawing/2016/ink" xmlns:am3d="http://schemas.microsoft.com/office/drawing/2017/model3d" xmlns:o="urn:schemas-microsoft-com:office:office" xmlns:r="http://schemas.openxmlformats.org/officeDocument/2006/relationships" xmlns:m="http://schemas.openxmlformats.org/officeDocument/2006/math" xmlns:v="urn:schemas-microsoft-com:vml" xmlns:wp14="http://schemas.microsoft.com/office/word/2010/wordprocessingDrawing" xmlns:wp="http://schemas.openxmlformats.org/drawingml/2006/wordprocessingDrawing" xmlns:w10="urn:schemas-microsoft-com:office:word" xmlns:w="http://schemas.openxmlformats.org/wordprocessingml/2006/main" xmlns:w14="http://schemas.microsoft.com/office/word/2010/wordml" xmlns:w15="http://schemas.microsoft.com/office/word/2012/wordml" xmlns:w16cex="http://schemas.microsoft.com/office/word/2018/wordml/cex" xmlns:w16cid="http://schemas.microsoft.com/office/word/2016/wordml/cid" xmlns:w16="http://schemas.microsoft.com/office/word/2018/wordml" xmlns:w16sdtdh="http://schemas.microsoft.com/office/word/2020/wordml/sdtdatahash" xmlns:w16se="http://schemas.microsoft.com/office/word/2015/wordml/symex" xmlns:wpg="http://schemas.microsoft.com/office/word/2010/wordprocessingGroup" xmlns:wpi="http://schemas.microsoft.com/office/word/2010/wordprocessingInk" xmlns:wne="http://schemas.microsoft.com/office/word/2006/wordml" xmlns:wps="http://schemas.microsoft.com/office/word/2010/wordprocessingShape" mc:Ignorable="w14 w15 w16se w16cid w16 w16cex w16sdtdh wp14">
+<w:numbering xmlns:wpc="http://schemas.microsoft.com/office/word/2010/wordprocessingCanvas" xmlns:cx="http://schemas.microsoft.com/office/drawing/2014/chartex" xmlns:cx1="http://schemas.microsoft.com/office/drawing/2015/9/8/chartex" xmlns:cx2="http://schemas.microsoft.com/office/drawing/2015/10/21/chartex" xmlns:cx3="http://schemas.microsoft.com/office/drawing/2016/5/9/chartex" xmlns:cx4="http://schemas.microsoft.com/office/drawing/2016/5/10/chartex" xmlns:cx5="http://schemas.microsoft.com/office/drawing/2016/5/11/chartex" xmlns:cx6="http://schemas.microsoft.com/office/drawing/2016/5/12/chartex" xmlns:cx7="http://schemas.microsoft.com/office/drawing/2016/5/13/chartex" xmlns:cx8="http://schemas.microsoft.com/office/drawing/2016/5/14/chartex" xmlns:mc="http://schemas.openxmlformats.org/markup-compatibility/2006" xmlns:aink="http://schemas.microsoft.com/office/drawing/2016/ink" xmlns:am3d="http://schemas.microsoft.com/office/drawing/2017/model3d" xmlns:o="urn:schemas-microsoft-com:office:office" xmlns:oel="http://schemas.microsoft.com/office/2019/extlst" xmlns:r="http://schemas.openxmlformats.org/officeDocument/2006/relationships" xmlns:m="http://schemas.openxmlformats.org/officeDocument/2006/math" xmlns:v="urn:schemas-microsoft-com:vml" xmlns:wp14="http://schemas.microsoft.com/office/word/2010/wordprocessingDrawing" xmlns:wp="http://schemas.openxmlformats.org/drawingml/2006/wordprocessingDrawing" xmlns:w10="urn:schemas-microsoft-com:office:word" xmlns:w="http://schemas.openxmlformats.org/wordprocessingml/2006/main" xmlns:w14="http://schemas.microsoft.com/office/word/2010/wordml" xmlns:w15="http://schemas.microsoft.com/office/word/2012/wordml" xmlns:w16cex="http://schemas.microsoft.com/office/word/2018/wordml/cex" xmlns:w16cid="http://schemas.microsoft.com/office/word/2016/wordml/cid" xmlns:w16="http://schemas.microsoft.com/office/word/2018/wordml" xmlns:w16sdtdh="http://schemas.microsoft.com/office/word/2020/wordml/sdtdatahash" xmlns:w16se="http://schemas.microsoft.com/office/word/2015/wordml/symex" xmlns:wpg="http://schemas.microsoft.com/office/word/2010/wordprocessingGroup" xmlns:wpi="http://schemas.microsoft.com/office/word/2010/wordprocessingInk" xmlns:wne="http://schemas.microsoft.com/office/word/2006/wordml" xmlns:wps="http://schemas.microsoft.com/office/word/2010/wordprocessingShape" mc:Ignorable="w14 w15 w16se w16cid w16 w16cex w16sdtdh wp14">
   <w:abstractNum w:abstractNumId="0" w15:restartNumberingAfterBreak="0">
     <w:nsid w:val="2C1AE401"/>
     <w:multiLevelType w:val="multilevel"/>
@@ -1494,13 +1494,13 @@
       </w:pPr>
     </w:lvl>
   </w:abstractNum>
-  <w:num w:numId="1">
+  <w:num w:numId="1" w16cid:durableId="975178715">
     <w:abstractNumId w:val="0"/>
   </w:num>
-  <w:num w:numId="2">
+  <w:num w:numId="2" w16cid:durableId="1713455327">
     <w:abstractNumId w:val="1"/>
   </w:num>
-  <w:num w:numId="3">
+  <w:num w:numId="3" w16cid:durableId="1581060419">
     <w:abstractNumId w:val="2"/>
   </w:num>
 </w:numbering>
@@ -2935,6 +2935,30 @@
       <w:szCs w:val="18"/>
     </w:rPr>
   </w:style>
+  <w:style w:type="paragraph" w:customStyle="1" w:styleId="Fig">
+    <w:name w:val="Fig"/>
+    <w:basedOn w:val="BodyText"/>
+    <w:link w:val="FigChar"/>
+    <w:rsid w:val="00415642"/>
+    <w:pPr>
+      <w:jc w:val="center"/>
+    </w:pPr>
+    <w:rPr>
+      <w:noProof/>
+    </w:rPr>
+  </w:style>
+  <w:style w:type="character" w:customStyle="1" w:styleId="FigChar">
+    <w:name w:val="Fig Char"/>
+    <w:basedOn w:val="BodyTextChar"/>
+    <w:link w:val="Fig"/>
+    <w:rsid w:val="00415642"/>
+    <w:rPr>
+      <w:rFonts w:ascii="Ebrima" w:hAnsi="Ebrima"/>
+      <w:noProof/>
+      <w:sz w:val="22"/>
+      <w:szCs w:val="22"/>
+    </w:rPr>
+  </w:style>
 </w:styles>
 </file>
 

</xml_diff>